<commit_message>
Añado .gitignore y modifico la memoria
</commit_message>
<xml_diff>
--- a/Memoria proyecto final Unreal.docx
+++ b/Memoria proyecto final Unreal.docx
@@ -1,6 +1,6 @@
 
 <file path=word/document.xml><?xml version="1.0" encoding="utf-8"?>
-<w:document xmlns:wpc="http://schemas.microsoft.com/office/word/2010/wordprocessingCanvas" xmlns:cx="http://schemas.microsoft.com/office/drawing/2014/chartex" xmlns:cx1="http://schemas.microsoft.com/office/drawing/2015/9/8/chartex" xmlns:cx2="http://schemas.microsoft.com/office/drawing/2015/10/21/chartex" xmlns:cx3="http://schemas.microsoft.com/office/drawing/2016/5/9/chartex" xmlns:cx4="http://schemas.microsoft.com/office/drawing/2016/5/10/chartex" xmlns:cx5="http://schemas.microsoft.com/office/drawing/2016/5/11/chartex" xmlns:cx6="http://schemas.microsoft.com/office/drawing/2016/5/12/chartex" xmlns:cx7="http://schemas.microsoft.com/office/drawing/2016/5/13/chartex" xmlns:cx8="http://schemas.microsoft.com/office/drawing/2016/5/14/chartex" xmlns:mc="http://schemas.openxmlformats.org/markup-compatibility/2006" xmlns:aink="http://schemas.microsoft.com/office/drawing/2016/ink" xmlns:am3d="http://schemas.microsoft.com/office/drawing/2017/model3d" xmlns:o="urn:schemas-microsoft-com:office:office" xmlns:r="http://schemas.openxmlformats.org/officeDocument/2006/relationships" xmlns:m="http://schemas.openxmlformats.org/officeDocument/2006/math" xmlns:v="urn:schemas-microsoft-com:vml" xmlns:wp14="http://schemas.microsoft.com/office/word/2010/wordprocessingDrawing" xmlns:wp="http://schemas.openxmlformats.org/drawingml/2006/wordprocessingDrawing" xmlns:w10="urn:schemas-microsoft-com:office:word" xmlns:w="http://schemas.openxmlformats.org/wordprocessingml/2006/main" xmlns:w14="http://schemas.microsoft.com/office/word/2010/wordml" xmlns:w15="http://schemas.microsoft.com/office/word/2012/wordml" xmlns:w16cid="http://schemas.microsoft.com/office/word/2016/wordml/cid" xmlns:w16se="http://schemas.microsoft.com/office/word/2015/wordml/symex" xmlns:wpg="http://schemas.microsoft.com/office/word/2010/wordprocessingGroup" xmlns:wpi="http://schemas.microsoft.com/office/word/2010/wordprocessingInk" xmlns:wne="http://schemas.microsoft.com/office/word/2006/wordml" xmlns:wps="http://schemas.microsoft.com/office/word/2010/wordprocessingShape" mc:Ignorable="w14 w15 w16se w16cid wp14">
+<w:document xmlns:wpc="http://schemas.microsoft.com/office/word/2010/wordprocessingCanvas" xmlns:cx="http://schemas.microsoft.com/office/drawing/2014/chartex" xmlns:mc="http://schemas.openxmlformats.org/markup-compatibility/2006" xmlns:o="urn:schemas-microsoft-com:office:office" xmlns:r="http://schemas.openxmlformats.org/officeDocument/2006/relationships" xmlns:m="http://schemas.openxmlformats.org/officeDocument/2006/math" xmlns:v="urn:schemas-microsoft-com:vml" xmlns:wp14="http://schemas.microsoft.com/office/word/2010/wordprocessingDrawing" xmlns:wp="http://schemas.openxmlformats.org/drawingml/2006/wordprocessingDrawing" xmlns:w10="urn:schemas-microsoft-com:office:word" xmlns:w="http://schemas.openxmlformats.org/wordprocessingml/2006/main" xmlns:w14="http://schemas.microsoft.com/office/word/2010/wordml" xmlns:w15="http://schemas.microsoft.com/office/word/2012/wordml" xmlns:w16se="http://schemas.microsoft.com/office/word/2015/wordml/symex" xmlns:wpg="http://schemas.microsoft.com/office/word/2010/wordprocessingGroup" xmlns:wpi="http://schemas.microsoft.com/office/word/2010/wordprocessingInk" xmlns:wne="http://schemas.microsoft.com/office/word/2006/wordml" xmlns:wps="http://schemas.microsoft.com/office/word/2010/wordprocessingShape" mc:Ignorable="w14 w15 w16se wp14">
   <w:body>
     <w:p>
       <w:pPr>
@@ -19,6 +19,8 @@
         </w:rPr>
         <w:t>Olga Cid</w:t>
       </w:r>
+      <w:bookmarkStart w:id="0" w:name="_GoBack"/>
+      <w:bookmarkEnd w:id="0"/>
     </w:p>
     <w:p>
       <w:pPr>
@@ -26,12 +28,13 @@
         <w:rPr>
           <w:sz w:val="24"/>
           <w:szCs w:val="24"/>
-        </w:rPr>
-      </w:pPr>
-    </w:p>
-    <w:p>
-      <w:pPr>
-        <w:pStyle w:val="Prrafodelista"/>
+          <w:u w:val="single"/>
+        </w:rPr>
+      </w:pPr>
+    </w:p>
+    <w:p>
+      <w:pPr>
+        <w:pStyle w:val="ListParagraph"/>
         <w:numPr>
           <w:ilvl w:val="0"/>
           <w:numId w:val="1"/>
@@ -39,15 +42,11 @@
         <w:jc w:val="both"/>
         <w:rPr>
           <w:b/>
-          <w:sz w:val="24"/>
-          <w:szCs w:val="24"/>
-        </w:rPr>
-      </w:pPr>
-      <w:r>
-        <w:rPr>
-          <w:b/>
-          <w:sz w:val="24"/>
-          <w:szCs w:val="24"/>
+        </w:rPr>
+      </w:pPr>
+      <w:r>
+        <w:rPr>
+          <w:b/>
         </w:rPr>
         <w:t>Creación del nivel y el escenario:</w:t>
       </w:r>
@@ -55,56 +54,27 @@
     <w:p>
       <w:pPr>
         <w:jc w:val="both"/>
-        <w:rPr>
-          <w:sz w:val="24"/>
-          <w:szCs w:val="24"/>
-        </w:rPr>
-      </w:pPr>
-      <w:r>
-        <w:rPr>
-          <w:sz w:val="24"/>
-          <w:szCs w:val="24"/>
-        </w:rPr>
+      </w:pPr>
+      <w:r>
         <w:t>Modo Landscape con las herramientas de Sculpt, Smooth, Noise, Flatten, Erosion y Ramp (para que al caer al agua se pueda volver arriba) para darle forma al escenario con montañas, cordilleras, altiplanos y una zona con agua.</w:t>
       </w:r>
     </w:p>
     <w:p>
       <w:pPr>
         <w:jc w:val="both"/>
-        <w:rPr>
-          <w:sz w:val="24"/>
-          <w:szCs w:val="24"/>
-        </w:rPr>
-      </w:pPr>
-      <w:r>
-        <w:rPr>
-          <w:sz w:val="24"/>
-          <w:szCs w:val="24"/>
-        </w:rPr>
+      </w:pPr>
+      <w:r>
         <w:t>Material múltiple con Layer Blend y herramienta Paint para el pintado del escenario.</w:t>
       </w:r>
     </w:p>
     <w:p>
       <w:pPr>
         <w:jc w:val="both"/>
-        <w:rPr>
-          <w:sz w:val="24"/>
-          <w:szCs w:val="24"/>
-        </w:rPr>
-      </w:pPr>
-    </w:p>
-    <w:p>
-      <w:pPr>
-        <w:jc w:val="both"/>
-        <w:rPr>
-          <w:sz w:val="24"/>
-          <w:szCs w:val="24"/>
-        </w:rPr>
-      </w:pPr>
-    </w:p>
-    <w:p>
-      <w:pPr>
-        <w:pStyle w:val="Prrafodelista"/>
+      </w:pPr>
+    </w:p>
+    <w:p>
+      <w:pPr>
+        <w:pStyle w:val="ListParagraph"/>
         <w:numPr>
           <w:ilvl w:val="0"/>
           <w:numId w:val="1"/>
@@ -112,15 +82,11 @@
         <w:jc w:val="both"/>
         <w:rPr>
           <w:b/>
-          <w:sz w:val="24"/>
-          <w:szCs w:val="24"/>
-        </w:rPr>
-      </w:pPr>
-      <w:r>
-        <w:rPr>
-          <w:b/>
-          <w:sz w:val="24"/>
-          <w:szCs w:val="24"/>
+        </w:rPr>
+      </w:pPr>
+      <w:r>
+        <w:rPr>
+          <w:b/>
         </w:rPr>
         <w:t>Creación de los NPC:</w:t>
       </w:r>
@@ -128,88 +94,43 @@
     <w:p>
       <w:pPr>
         <w:jc w:val="both"/>
-        <w:rPr>
-          <w:sz w:val="24"/>
-          <w:szCs w:val="24"/>
-        </w:rPr>
-      </w:pPr>
-      <w:r>
-        <w:rPr>
-          <w:sz w:val="24"/>
-          <w:szCs w:val="24"/>
-        </w:rPr>
+      </w:pPr>
+      <w:r>
         <w:t>Creación desde cero de los enemigos usando las clases Character y AIController con mesh y animaciones descargadas del Marketplace.</w:t>
       </w:r>
     </w:p>
     <w:p>
       <w:pPr>
         <w:jc w:val="both"/>
-        <w:rPr>
-          <w:sz w:val="24"/>
-          <w:szCs w:val="24"/>
-        </w:rPr>
-      </w:pPr>
-      <w:r>
-        <w:rPr>
-          <w:sz w:val="24"/>
-          <w:szCs w:val="24"/>
-        </w:rPr>
+      </w:pPr>
+      <w:r>
         <w:t>Uso de NavMeshBoundsVolume para la limitación del rango de movimiento de cada enemigo.</w:t>
       </w:r>
     </w:p>
     <w:p>
       <w:pPr>
         <w:jc w:val="both"/>
-        <w:rPr>
-          <w:sz w:val="24"/>
-          <w:szCs w:val="24"/>
-        </w:rPr>
-      </w:pPr>
-      <w:r>
-        <w:rPr>
-          <w:sz w:val="24"/>
-          <w:szCs w:val="24"/>
-        </w:rPr>
+      </w:pPr>
+      <w:r>
         <w:t xml:space="preserve">Creación de Behaviour Tree y Blackboard de los enemigos para definir su patrón de comportamiento: patrulla por puntos definidos usando la clase TargetPoint, </w:t>
       </w:r>
     </w:p>
     <w:p>
       <w:pPr>
         <w:jc w:val="both"/>
-        <w:rPr>
-          <w:sz w:val="24"/>
-          <w:szCs w:val="24"/>
-        </w:rPr>
-      </w:pPr>
-      <w:r>
-        <w:rPr>
-          <w:sz w:val="24"/>
-          <w:szCs w:val="24"/>
-        </w:rPr>
+      </w:pPr>
+      <w:r>
         <w:t>Composición del Behaviour Tree con Sequences y Selectors, Service de propia creación para detectar al jugador, Decorator que comprueba si el jugador está dentro del radio, tareas creada para buscar la siguiente posición y moverse hacia el jugador, además de las tareas por defecto Move To y Wait. Además, el enemigo resta vida al jugador cada 2 segundos si este está lo suficientemente cerca usando una función de MyGameInstance.</w:t>
       </w:r>
     </w:p>
     <w:p>
       <w:pPr>
         <w:jc w:val="both"/>
-        <w:rPr>
-          <w:sz w:val="24"/>
-          <w:szCs w:val="24"/>
-        </w:rPr>
-      </w:pPr>
-    </w:p>
-    <w:p>
-      <w:pPr>
-        <w:jc w:val="both"/>
-        <w:rPr>
-          <w:sz w:val="24"/>
-          <w:szCs w:val="24"/>
-        </w:rPr>
-      </w:pPr>
-    </w:p>
-    <w:p>
-      <w:pPr>
-        <w:pStyle w:val="Prrafodelista"/>
+      </w:pPr>
+    </w:p>
+    <w:p>
+      <w:pPr>
+        <w:pStyle w:val="ListParagraph"/>
         <w:numPr>
           <w:ilvl w:val="0"/>
           <w:numId w:val="1"/>
@@ -217,49 +138,85 @@
         <w:jc w:val="both"/>
         <w:rPr>
           <w:b/>
-          <w:sz w:val="24"/>
+        </w:rPr>
+      </w:pPr>
+      <w:r>
+        <w:rPr>
+          <w:b/>
+        </w:rPr>
+        <w:t>Creación del Pawn:</w:t>
+      </w:r>
+    </w:p>
+    <w:p>
+      <w:pPr>
+        <w:jc w:val="both"/>
+      </w:pPr>
+      <w:r>
+        <w:t>Creación del Blueprint de clase Character con dos componentes de tipo Camera hijas de la Mesh: una ajustada a la cabeza para la vista en primera persona y otra un poco alejada para la vista en tercera persona. Esta última va unida y es hija de un componente de tipo Spring Arm, que sirve de unión entre la Skeletal Mesh y la cámara.</w:t>
+      </w:r>
+    </w:p>
+    <w:p>
+      <w:pPr>
+        <w:jc w:val="both"/>
+      </w:pPr>
+      <w:r>
+        <w:t>Blueprint para el control del Pawn que permite el cambio entre ambas vistas, controla los inputs del jugador (desplazamiento, giro y salto)</w:t>
+      </w:r>
+    </w:p>
+    <w:p/>
+    <w:p>
+      <w:pPr>
+        <w:pStyle w:val="ListParagraph"/>
+        <w:numPr>
+          <w:ilvl w:val="0"/>
+          <w:numId w:val="2"/>
+        </w:numPr>
+        <w:jc w:val="both"/>
+        <w:rPr>
+          <w:b/>
           <w:szCs w:val="24"/>
         </w:rPr>
       </w:pPr>
       <w:r>
         <w:rPr>
           <w:b/>
-          <w:sz w:val="24"/>
           <w:szCs w:val="24"/>
         </w:rPr>
-        <w:t>Creación del Pawn:</w:t>
-      </w:r>
-    </w:p>
-    <w:p>
-      <w:pPr>
-        <w:jc w:val="both"/>
-        <w:rPr>
-          <w:sz w:val="24"/>
-          <w:szCs w:val="24"/>
-        </w:rPr>
-      </w:pPr>
-      <w:r>
-        <w:rPr>
-          <w:sz w:val="24"/>
-          <w:szCs w:val="24"/>
-        </w:rPr>
-        <w:t>Creación del Blueprint de clase Character con dos componentes de tipo Camera hijas de la Mesh: una ajustada a la cabeza para la vista en primera persona y otra un poco alejada para la vista en tercera persona. Esta última va unida y es hija de un componente de tipo Spring Arm, que sirve de unión entre la Skeletal Mesh y la cámara.</w:t>
-      </w:r>
-    </w:p>
-    <w:p>
-      <w:pPr>
-        <w:jc w:val="both"/>
-        <w:rPr>
-          <w:sz w:val="24"/>
-          <w:szCs w:val="24"/>
-        </w:rPr>
-      </w:pPr>
-      <w:r>
-        <w:rPr>
-          <w:sz w:val="24"/>
-          <w:szCs w:val="24"/>
-        </w:rPr>
-        <w:t>Blueprint para el control del Pawn que permite el cambio entre ambas vistas, controla los inputs del jugador (desplazamiento, giro y salto)</w:t>
+        <w:t>Creación de blueprint: KeyCollect (Llave)</w:t>
+      </w:r>
+    </w:p>
+    <w:p>
+      <w:pPr>
+        <w:jc w:val="both"/>
+      </w:pPr>
+      <w:r>
+        <w:t>Se compone de la Static Mesh de una llave y un capsule collision con propiedades de trigger.</w:t>
+      </w:r>
+    </w:p>
+    <w:p>
+      <w:pPr>
+        <w:jc w:val="both"/>
+      </w:pPr>
+      <w:r>
+        <w:t>Al sobreponerse con el IcaroBP, llama a la función “</w:t>
+      </w:r>
+      <w:r>
+        <w:rPr>
+          <w:b/>
+        </w:rPr>
+        <w:t>AddKeys</w:t>
+      </w:r>
+      <w:r>
+        <w:t>” del Game Instance y a la función “</w:t>
+      </w:r>
+      <w:r>
+        <w:rPr>
+          <w:b/>
+        </w:rPr>
+        <w:t>DestroyActor</w:t>
+      </w:r>
+      <w:r>
+        <w:t>” para desaparecer.</w:t>
       </w:r>
     </w:p>
     <w:p/>
@@ -294,12 +251,13 @@
           <w:rFonts w:cstheme="minorHAnsi"/>
           <w:sz w:val="24"/>
           <w:szCs w:val="24"/>
-        </w:rPr>
-      </w:pPr>
-    </w:p>
-    <w:p>
-      <w:pPr>
-        <w:pStyle w:val="Prrafodelista"/>
+          <w:u w:val="single"/>
+        </w:rPr>
+      </w:pPr>
+    </w:p>
+    <w:p>
+      <w:pPr>
+        <w:pStyle w:val="ListParagraph"/>
         <w:numPr>
           <w:ilvl w:val="0"/>
           <w:numId w:val="1"/>
@@ -308,16 +266,12 @@
         <w:rPr>
           <w:rFonts w:cstheme="minorHAnsi"/>
           <w:b/>
-          <w:sz w:val="24"/>
-          <w:szCs w:val="24"/>
-        </w:rPr>
-      </w:pPr>
-      <w:r>
-        <w:rPr>
-          <w:rFonts w:cstheme="minorHAnsi"/>
-          <w:b/>
-          <w:sz w:val="24"/>
-          <w:szCs w:val="24"/>
+        </w:rPr>
+      </w:pPr>
+      <w:r>
+        <w:rPr>
+          <w:rFonts w:cstheme="minorHAnsi"/>
+          <w:b/>
         </w:rPr>
         <w:t>Implementación de una instancia dinámica de material con un parámetro que se modifica en tiempo real:</w:t>
       </w:r>
@@ -327,15 +281,11 @@
         <w:jc w:val="both"/>
         <w:rPr>
           <w:rFonts w:cstheme="minorHAnsi"/>
-          <w:sz w:val="24"/>
-          <w:szCs w:val="24"/>
-        </w:rPr>
-      </w:pPr>
-      <w:r>
-        <w:rPr>
-          <w:rFonts w:cstheme="minorHAnsi"/>
-          <w:sz w:val="24"/>
-          <w:szCs w:val="24"/>
+        </w:rPr>
+      </w:pPr>
+      <w:r>
+        <w:rPr>
+          <w:rFonts w:cstheme="minorHAnsi"/>
         </w:rPr>
         <w:t>Para la planta nocturna hice su modelado, UVmapeo y vertex paint (para el movimiento del viento) en 3DS Max y texturizado simple con Photoshop.</w:t>
       </w:r>
@@ -345,25 +295,19 @@
         <w:jc w:val="both"/>
         <w:rPr>
           <w:rFonts w:cstheme="minorHAnsi"/>
-          <w:sz w:val="24"/>
-          <w:szCs w:val="24"/>
-        </w:rPr>
-      </w:pPr>
-    </w:p>
-    <w:p>
-      <w:pPr>
-        <w:jc w:val="both"/>
-        <w:rPr>
-          <w:rFonts w:cstheme="minorHAnsi"/>
-          <w:sz w:val="24"/>
-          <w:szCs w:val="24"/>
-        </w:rPr>
-      </w:pPr>
-      <w:r>
-        <w:rPr>
-          <w:rFonts w:cstheme="minorHAnsi"/>
-          <w:sz w:val="24"/>
-          <w:szCs w:val="24"/>
+        </w:rPr>
+      </w:pPr>
+    </w:p>
+    <w:p>
+      <w:pPr>
+        <w:jc w:val="both"/>
+        <w:rPr>
+          <w:rFonts w:cstheme="minorHAnsi"/>
+        </w:rPr>
+      </w:pPr>
+      <w:r>
+        <w:rPr>
+          <w:rFonts w:cstheme="minorHAnsi"/>
         </w:rPr>
         <w:t>Creé un material cuyo albedo es el que creé en Photoshop, y cuyo emisivo es la máscara emisiva que creé en Photoshop (todo negro, excepto la parte del bulbo, que estaba pintada) y la multipliqué por una constante, que acabó siendo un parámetro para poder modificarlo. Además, al worldPositionOffset le puse el SimpleGrassWind, y en el parámetro del peso del viento le puse el color del vértice, para que no se le aplique a la base de la planta. Los valores de intensidad y velocidad los puse como parámetros también.</w:t>
       </w:r>
@@ -373,25 +317,11 @@
         <w:jc w:val="both"/>
         <w:rPr>
           <w:rFonts w:cstheme="minorHAnsi"/>
-          <w:sz w:val="24"/>
-          <w:szCs w:val="24"/>
-        </w:rPr>
-      </w:pPr>
-    </w:p>
-    <w:p>
-      <w:pPr>
-        <w:jc w:val="both"/>
-        <w:rPr>
-          <w:rFonts w:cstheme="minorHAnsi"/>
-          <w:sz w:val="24"/>
-          <w:szCs w:val="24"/>
-        </w:rPr>
-      </w:pPr>
-      <w:r>
-        <w:rPr>
-          <w:rFonts w:cstheme="minorHAnsi"/>
-          <w:sz w:val="24"/>
-          <w:szCs w:val="24"/>
+        </w:rPr>
+      </w:pPr>
+      <w:r>
+        <w:rPr>
+          <w:rFonts w:cstheme="minorHAnsi"/>
         </w:rPr>
         <w:t>Creé una instancia dinámica del material para poder modificar los parámetros. Después, creé el blueprint de la planta nocturna, cuyo único componente es la mesh de la planta. Este blueprint tiene como variable una referencia al material de la planta.</w:t>
       </w:r>
@@ -401,25 +331,19 @@
         <w:jc w:val="both"/>
         <w:rPr>
           <w:rFonts w:cstheme="minorHAnsi"/>
-          <w:sz w:val="24"/>
-          <w:szCs w:val="24"/>
-        </w:rPr>
-      </w:pPr>
-    </w:p>
-    <w:p>
-      <w:pPr>
-        <w:jc w:val="both"/>
-        <w:rPr>
-          <w:rFonts w:cstheme="minorHAnsi"/>
-          <w:sz w:val="24"/>
-          <w:szCs w:val="24"/>
-        </w:rPr>
-      </w:pPr>
-      <w:r>
-        <w:rPr>
-          <w:rFonts w:cstheme="minorHAnsi"/>
-          <w:sz w:val="24"/>
-          <w:szCs w:val="24"/>
+        </w:rPr>
+      </w:pPr>
+    </w:p>
+    <w:p>
+      <w:pPr>
+        <w:jc w:val="both"/>
+        <w:rPr>
+          <w:rFonts w:cstheme="minorHAnsi"/>
+        </w:rPr>
+      </w:pPr>
+      <w:r>
+        <w:rPr>
+          <w:rFonts w:cstheme="minorHAnsi"/>
         </w:rPr>
         <w:t>En el level Blueprint, al hacerse de día o de noche, por cada instancia del blueprint de la planta nocturna, se le actualiza el valor del parámetro Brillo según el timeline.</w:t>
       </w:r>
@@ -429,24 +353,20 @@
         <w:jc w:val="both"/>
         <w:rPr>
           <w:rFonts w:cstheme="minorHAnsi"/>
-          <w:sz w:val="24"/>
-          <w:szCs w:val="24"/>
-        </w:rPr>
-      </w:pPr>
-    </w:p>
-    <w:p>
-      <w:pPr>
-        <w:jc w:val="both"/>
-        <w:rPr>
-          <w:rFonts w:cstheme="minorHAnsi"/>
-          <w:sz w:val="24"/>
-          <w:szCs w:val="24"/>
-        </w:rPr>
-      </w:pPr>
-    </w:p>
-    <w:p>
-      <w:pPr>
-        <w:pStyle w:val="Prrafodelista"/>
+        </w:rPr>
+      </w:pPr>
+    </w:p>
+    <w:p>
+      <w:pPr>
+        <w:jc w:val="both"/>
+        <w:rPr>
+          <w:rFonts w:cstheme="minorHAnsi"/>
+        </w:rPr>
+      </w:pPr>
+    </w:p>
+    <w:p>
+      <w:pPr>
+        <w:pStyle w:val="ListParagraph"/>
         <w:numPr>
           <w:ilvl w:val="0"/>
           <w:numId w:val="1"/>
@@ -455,16 +375,12 @@
         <w:rPr>
           <w:rFonts w:cstheme="minorHAnsi"/>
           <w:b/>
-          <w:sz w:val="24"/>
-          <w:szCs w:val="24"/>
-        </w:rPr>
-      </w:pPr>
-      <w:r>
-        <w:rPr>
-          <w:rFonts w:cstheme="minorHAnsi"/>
-          <w:b/>
-          <w:sz w:val="24"/>
-          <w:szCs w:val="24"/>
+        </w:rPr>
+      </w:pPr>
+      <w:r>
+        <w:rPr>
+          <w:rFonts w:cstheme="minorHAnsi"/>
+          <w:b/>
         </w:rPr>
         <w:t>Implementación de un UMG con al menos dos variables a representar en tiempo real:</w:t>
       </w:r>
@@ -474,31 +390,23 @@
         <w:jc w:val="both"/>
         <w:rPr>
           <w:rFonts w:cstheme="minorHAnsi"/>
-          <w:sz w:val="24"/>
-          <w:szCs w:val="24"/>
-        </w:rPr>
-      </w:pPr>
-      <w:r>
-        <w:rPr>
-          <w:rFonts w:cstheme="minorHAnsi"/>
-          <w:sz w:val="24"/>
-          <w:szCs w:val="24"/>
+        </w:rPr>
+      </w:pPr>
+      <w:r>
+        <w:rPr>
+          <w:rFonts w:cstheme="minorHAnsi"/>
         </w:rPr>
         <w:t xml:space="preserve">Para esto, primero creé una </w:t>
       </w:r>
       <w:r>
         <w:rPr>
           <w:rFonts w:cstheme="minorHAnsi"/>
-          <w:sz w:val="24"/>
-          <w:szCs w:val="24"/>
         </w:rPr>
         <w:t>S</w:t>
       </w:r>
       <w:r>
         <w:rPr>
           <w:rFonts w:cstheme="minorHAnsi"/>
-          <w:sz w:val="24"/>
-          <w:szCs w:val="24"/>
         </w:rPr>
         <w:t>tructure que fuese el inventario, con 2 variables de tipo integer, que son las que se representan en pantalla: la salud, de inicio 100, y el número de llaves, de inicio 0. También creé un enumeration con los posibles estados del juego: MainMnu, InGame y PauseMnu.</w:t>
       </w:r>
@@ -508,31 +416,71 @@
         <w:jc w:val="both"/>
         <w:rPr>
           <w:rFonts w:cstheme="minorHAnsi"/>
-          <w:sz w:val="24"/>
-          <w:szCs w:val="24"/>
-        </w:rPr>
-      </w:pPr>
-    </w:p>
-    <w:p>
-      <w:pPr>
-        <w:jc w:val="both"/>
-        <w:rPr>
-          <w:rFonts w:cstheme="minorHAnsi"/>
-          <w:sz w:val="24"/>
-          <w:szCs w:val="24"/>
-        </w:rPr>
-      </w:pPr>
-      <w:r>
-        <w:rPr>
-          <w:rFonts w:cstheme="minorHAnsi"/>
-          <w:sz w:val="24"/>
-          <w:szCs w:val="24"/>
+        </w:rPr>
+      </w:pPr>
+    </w:p>
+    <w:p>
+      <w:pPr>
+        <w:jc w:val="both"/>
+        <w:rPr>
+          <w:rFonts w:cstheme="minorHAnsi"/>
+        </w:rPr>
+      </w:pPr>
+      <w:r>
+        <w:rPr>
+          <w:rFonts w:cstheme="minorHAnsi"/>
         </w:rPr>
         <w:t>Por último, creé un Widget Blueprint para InGame, que muestra el nombre y el valor de las 2 variables asociadas.</w:t>
       </w:r>
     </w:p>
     <w:p/>
     <w:p/>
+    <w:p>
+      <w:pPr>
+        <w:pStyle w:val="ListParagraph"/>
+        <w:numPr>
+          <w:ilvl w:val="0"/>
+          <w:numId w:val="2"/>
+        </w:numPr>
+        <w:jc w:val="both"/>
+        <w:rPr>
+          <w:b/>
+        </w:rPr>
+      </w:pPr>
+      <w:r>
+        <w:rPr>
+          <w:b/>
+        </w:rPr>
+        <w:t>Actualización de la UI: Health / Keys</w:t>
+      </w:r>
+    </w:p>
+    <w:p>
+      <w:pPr>
+        <w:jc w:val="both"/>
+      </w:pPr>
+      <w:r>
+        <w:t>Hemos creado una función “Bind” para el texto que indica el número de llaves y otro para el número de salud restante. Ambas funciones llaman constantemente a las funciones “</w:t>
+      </w:r>
+      <w:r>
+        <w:rPr>
+          <w:b/>
+        </w:rPr>
+        <w:t>GetKeys</w:t>
+      </w:r>
+      <w:r>
+        <w:t>” y “</w:t>
+      </w:r>
+      <w:r>
+        <w:rPr>
+          <w:b/>
+        </w:rPr>
+        <w:t>GetHealth</w:t>
+      </w:r>
+      <w:r>
+        <w:t>” del Game Instance respectivamente.</w:t>
+      </w:r>
+    </w:p>
+    <w:p/>
     <w:p/>
     <w:p>
       <w:pPr>
@@ -559,7 +507,7 @@
     </w:p>
     <w:p>
       <w:pPr>
-        <w:pStyle w:val="Prrafodelista"/>
+        <w:pStyle w:val="ListParagraph"/>
         <w:numPr>
           <w:ilvl w:val="0"/>
           <w:numId w:val="1"/>
@@ -715,7 +663,7 @@
     </w:p>
     <w:p>
       <w:pPr>
-        <w:pStyle w:val="Prrafodelista"/>
+        <w:pStyle w:val="ListParagraph"/>
         <w:numPr>
           <w:ilvl w:val="0"/>
           <w:numId w:val="1"/>
@@ -807,7 +755,7 @@
     </w:p>
     <w:p>
       <w:pPr>
-        <w:pStyle w:val="Prrafodelista"/>
+        <w:pStyle w:val="ListParagraph"/>
         <w:numPr>
           <w:ilvl w:val="0"/>
           <w:numId w:val="1"/>
@@ -892,12 +840,10 @@
         <w:lastRenderedPageBreak/>
         <w:t>Eric Reyes Guzmán</w:t>
       </w:r>
-      <w:bookmarkStart w:id="0" w:name="_GoBack"/>
-      <w:bookmarkEnd w:id="0"/>
-    </w:p>
-    <w:p>
-      <w:pPr>
-        <w:pStyle w:val="Prrafodelista"/>
+    </w:p>
+    <w:p>
+      <w:pPr>
+        <w:pStyle w:val="ListParagraph"/>
         <w:numPr>
           <w:ilvl w:val="0"/>
           <w:numId w:val="1"/>
@@ -924,7 +870,7 @@
     </w:p>
     <w:p>
       <w:pPr>
-        <w:pStyle w:val="Prrafodelista"/>
+        <w:pStyle w:val="ListParagraph"/>
         <w:numPr>
           <w:ilvl w:val="0"/>
           <w:numId w:val="2"/>
@@ -954,7 +900,7 @@
     </w:p>
     <w:p>
       <w:pPr>
-        <w:pStyle w:val="Prrafodelista"/>
+        <w:pStyle w:val="ListParagraph"/>
         <w:numPr>
           <w:ilvl w:val="0"/>
           <w:numId w:val="2"/>
@@ -985,7 +931,7 @@
     </w:p>
     <w:p>
       <w:pPr>
-        <w:pStyle w:val="Prrafodelista"/>
+        <w:pStyle w:val="ListParagraph"/>
         <w:numPr>
           <w:ilvl w:val="0"/>
           <w:numId w:val="2"/>
@@ -1043,7 +989,7 @@
     </w:p>
     <w:p>
       <w:pPr>
-        <w:pStyle w:val="Prrafodelista"/>
+        <w:pStyle w:val="ListParagraph"/>
         <w:numPr>
           <w:ilvl w:val="0"/>
           <w:numId w:val="2"/>
@@ -1074,7 +1020,7 @@
     </w:p>
     <w:p>
       <w:pPr>
-        <w:pStyle w:val="Prrafodelista"/>
+        <w:pStyle w:val="ListParagraph"/>
         <w:numPr>
           <w:ilvl w:val="0"/>
           <w:numId w:val="2"/>
@@ -1105,7 +1051,7 @@
     </w:p>
     <w:p>
       <w:pPr>
-        <w:pStyle w:val="Prrafodelista"/>
+        <w:pStyle w:val="ListParagraph"/>
         <w:numPr>
           <w:ilvl w:val="0"/>
           <w:numId w:val="2"/>
@@ -1136,7 +1082,7 @@
     </w:p>
     <w:p>
       <w:pPr>
-        <w:pStyle w:val="Prrafodelista"/>
+        <w:pStyle w:val="ListParagraph"/>
         <w:numPr>
           <w:ilvl w:val="0"/>
           <w:numId w:val="2"/>
@@ -1176,7 +1122,7 @@
     </w:p>
     <w:p>
       <w:pPr>
-        <w:pStyle w:val="Prrafodelista"/>
+        <w:pStyle w:val="ListParagraph"/>
         <w:numPr>
           <w:ilvl w:val="0"/>
           <w:numId w:val="2"/>
@@ -1264,10 +1210,10 @@
     </w:p>
     <w:p>
       <w:pPr>
-        <w:pStyle w:val="Prrafodelista"/>
+        <w:pStyle w:val="ListParagraph"/>
         <w:numPr>
           <w:ilvl w:val="0"/>
-          <w:numId w:val="2"/>
+          <w:numId w:val="1"/>
         </w:numPr>
         <w:jc w:val="both"/>
         <w:rPr>
@@ -1280,68 +1226,6 @@
           <w:b/>
           <w:szCs w:val="24"/>
         </w:rPr>
-        <w:t>Creación de blueprint: KeyCollect (Llave)</w:t>
-      </w:r>
-    </w:p>
-    <w:p>
-      <w:pPr>
-        <w:jc w:val="both"/>
-      </w:pPr>
-      <w:r>
-        <w:t>Se compone de la Static Mesh de una llave y un capsule collision con propiedades de trigger.</w:t>
-      </w:r>
-    </w:p>
-    <w:p>
-      <w:pPr>
-        <w:jc w:val="both"/>
-      </w:pPr>
-      <w:r>
-        <w:t>Al sobreponerse con el IcaroBP, llama a la función “</w:t>
-      </w:r>
-      <w:r>
-        <w:rPr>
-          <w:b/>
-        </w:rPr>
-        <w:t>AddKeys</w:t>
-      </w:r>
-      <w:r>
-        <w:t>” del Game Instance y a la función “</w:t>
-      </w:r>
-      <w:r>
-        <w:rPr>
-          <w:b/>
-        </w:rPr>
-        <w:t>DestroyActor</w:t>
-      </w:r>
-      <w:r>
-        <w:t>” para desaparecer.</w:t>
-      </w:r>
-    </w:p>
-    <w:p>
-      <w:pPr>
-        <w:jc w:val="both"/>
-        <w:rPr>
-          <w:b/>
-          <w:szCs w:val="24"/>
-          <w:u w:val="single"/>
-        </w:rPr>
-      </w:pPr>
-    </w:p>
-    <w:p>
-      <w:pPr>
-        <w:jc w:val="both"/>
-        <w:rPr>
-          <w:b/>
-          <w:szCs w:val="24"/>
-          <w:u w:val="single"/>
-        </w:rPr>
-      </w:pPr>
-      <w:r>
-        <w:rPr>
-          <w:b/>
-          <w:szCs w:val="24"/>
-          <w:u w:val="single"/>
-        </w:rPr>
         <w:t>Creación de blueprint: DemonDoor (Puerta)</w:t>
       </w:r>
     </w:p>
@@ -1358,7 +1242,6 @@
         <w:jc w:val="both"/>
       </w:pPr>
       <w:r>
-        <w:lastRenderedPageBreak/>
         <w:t>Al comenzar el juego, se buscan todos los actores de tipo KeyCollect y se guarda la cantidad total en una variable que servirá para saber el número de llaves que se necesitan recoger para abrir la puerta.</w:t>
       </w:r>
     </w:p>
@@ -1369,65 +1252,6 @@
       <w:r>
         <w:t>Al entrar en el trigger del altar, se comprueba el número de llaves de las que se dispone, si no se dispone de suficientes, el altar muestra el número de llaves necesarias con el text renderer, si se dispone de las llaves necesarias, la puerta comenzara a bajar gracias a una TimeLine que modifica su localización Z relativa.</w:t>
       </w:r>
-    </w:p>
-    <w:p>
-      <w:pPr>
-        <w:jc w:val="both"/>
-        <w:rPr>
-          <w:b/>
-          <w:szCs w:val="24"/>
-          <w:u w:val="single"/>
-        </w:rPr>
-      </w:pPr>
-    </w:p>
-    <w:p>
-      <w:pPr>
-        <w:jc w:val="both"/>
-        <w:rPr>
-          <w:b/>
-          <w:szCs w:val="24"/>
-          <w:u w:val="single"/>
-        </w:rPr>
-      </w:pPr>
-      <w:r>
-        <w:rPr>
-          <w:b/>
-          <w:szCs w:val="24"/>
-          <w:u w:val="single"/>
-        </w:rPr>
-        <w:t>Actualización de la UI: Health / Keys</w:t>
-      </w:r>
-    </w:p>
-    <w:p>
-      <w:pPr>
-        <w:jc w:val="both"/>
-      </w:pPr>
-      <w:r>
-        <w:t>Hemos creado una función “Bind” para el texto que indica el número de llaves y otro para el número de salud restante. Ambas funciones llaman constantemente a las funciones “</w:t>
-      </w:r>
-      <w:r>
-        <w:rPr>
-          <w:b/>
-        </w:rPr>
-        <w:t>GetKeys</w:t>
-      </w:r>
-      <w:r>
-        <w:t>” y “</w:t>
-      </w:r>
-      <w:r>
-        <w:rPr>
-          <w:b/>
-        </w:rPr>
-        <w:t>GetHealth</w:t>
-      </w:r>
-      <w:r>
-        <w:t>” del Game Instance respectivamente.</w:t>
-      </w:r>
-    </w:p>
-    <w:p>
-      <w:pPr>
-        <w:jc w:val="both"/>
-      </w:pPr>
     </w:p>
     <w:sectPr>
       <w:pgSz w:w="11906" w:h="16838"/>
@@ -1440,7 +1264,7 @@
 </file>
 
 <file path=word/numbering.xml><?xml version="1.0" encoding="utf-8"?>
-<w:numbering xmlns:wpc="http://schemas.microsoft.com/office/word/2010/wordprocessingCanvas" xmlns:cx="http://schemas.microsoft.com/office/drawing/2014/chartex" xmlns:cx1="http://schemas.microsoft.com/office/drawing/2015/9/8/chartex" xmlns:cx2="http://schemas.microsoft.com/office/drawing/2015/10/21/chartex" xmlns:cx3="http://schemas.microsoft.com/office/drawing/2016/5/9/chartex" xmlns:cx4="http://schemas.microsoft.com/office/drawing/2016/5/10/chartex" xmlns:cx5="http://schemas.microsoft.com/office/drawing/2016/5/11/chartex" xmlns:cx6="http://schemas.microsoft.com/office/drawing/2016/5/12/chartex" xmlns:cx7="http://schemas.microsoft.com/office/drawing/2016/5/13/chartex" xmlns:cx8="http://schemas.microsoft.com/office/drawing/2016/5/14/chartex" xmlns:mc="http://schemas.openxmlformats.org/markup-compatibility/2006" xmlns:aink="http://schemas.microsoft.com/office/drawing/2016/ink" xmlns:am3d="http://schemas.microsoft.com/office/drawing/2017/model3d" xmlns:o="urn:schemas-microsoft-com:office:office" xmlns:r="http://schemas.openxmlformats.org/officeDocument/2006/relationships" xmlns:m="http://schemas.openxmlformats.org/officeDocument/2006/math" xmlns:v="urn:schemas-microsoft-com:vml" xmlns:wp14="http://schemas.microsoft.com/office/word/2010/wordprocessingDrawing" xmlns:wp="http://schemas.openxmlformats.org/drawingml/2006/wordprocessingDrawing" xmlns:w10="urn:schemas-microsoft-com:office:word" xmlns:w="http://schemas.openxmlformats.org/wordprocessingml/2006/main" xmlns:w14="http://schemas.microsoft.com/office/word/2010/wordml" xmlns:w15="http://schemas.microsoft.com/office/word/2012/wordml" xmlns:w16cid="http://schemas.microsoft.com/office/word/2016/wordml/cid" xmlns:w16se="http://schemas.microsoft.com/office/word/2015/wordml/symex" xmlns:wpg="http://schemas.microsoft.com/office/word/2010/wordprocessingGroup" xmlns:wpi="http://schemas.microsoft.com/office/word/2010/wordprocessingInk" xmlns:wne="http://schemas.microsoft.com/office/word/2006/wordml" xmlns:wps="http://schemas.microsoft.com/office/word/2010/wordprocessingShape" mc:Ignorable="w14 w15 w16se w16cid wp14">
+<w:numbering xmlns:wpc="http://schemas.microsoft.com/office/word/2010/wordprocessingCanvas" xmlns:cx="http://schemas.microsoft.com/office/drawing/2014/chartex" xmlns:mc="http://schemas.openxmlformats.org/markup-compatibility/2006" xmlns:o="urn:schemas-microsoft-com:office:office" xmlns:r="http://schemas.openxmlformats.org/officeDocument/2006/relationships" xmlns:m="http://schemas.openxmlformats.org/officeDocument/2006/math" xmlns:v="urn:schemas-microsoft-com:vml" xmlns:wp14="http://schemas.microsoft.com/office/word/2010/wordprocessingDrawing" xmlns:wp="http://schemas.openxmlformats.org/drawingml/2006/wordprocessingDrawing" xmlns:w10="urn:schemas-microsoft-com:office:word" xmlns:w="http://schemas.openxmlformats.org/wordprocessingml/2006/main" xmlns:w14="http://schemas.microsoft.com/office/word/2010/wordml" xmlns:w15="http://schemas.microsoft.com/office/word/2012/wordml" xmlns:w16se="http://schemas.microsoft.com/office/word/2015/wordml/symex" xmlns:wpg="http://schemas.microsoft.com/office/word/2010/wordprocessingGroup" xmlns:wpi="http://schemas.microsoft.com/office/word/2010/wordprocessingInk" xmlns:wne="http://schemas.microsoft.com/office/word/2006/wordml" xmlns:wps="http://schemas.microsoft.com/office/word/2010/wordprocessingShape" mc:Ignorable="w14 w15 w16se wp14">
   <w:abstractNum w:abstractNumId="0" w15:restartNumberingAfterBreak="0">
     <w:nsid w:val="2C7544DF"/>
     <w:multiLevelType w:val="multilevel"/>
@@ -1667,7 +1491,7 @@
 </file>
 
 <file path=word/styles.xml><?xml version="1.0" encoding="utf-8"?>
-<w:styles xmlns:mc="http://schemas.openxmlformats.org/markup-compatibility/2006" xmlns:r="http://schemas.openxmlformats.org/officeDocument/2006/relationships" xmlns:w="http://schemas.openxmlformats.org/wordprocessingml/2006/main" xmlns:w14="http://schemas.microsoft.com/office/word/2010/wordml" xmlns:w15="http://schemas.microsoft.com/office/word/2012/wordml" xmlns:w16cid="http://schemas.microsoft.com/office/word/2016/wordml/cid" xmlns:w16se="http://schemas.microsoft.com/office/word/2015/wordml/symex" mc:Ignorable="w14 w15 w16se w16cid">
+<w:styles xmlns:mc="http://schemas.openxmlformats.org/markup-compatibility/2006" xmlns:r="http://schemas.openxmlformats.org/officeDocument/2006/relationships" xmlns:w="http://schemas.openxmlformats.org/wordprocessingml/2006/main" xmlns:w14="http://schemas.microsoft.com/office/word/2010/wordml" xmlns:w15="http://schemas.microsoft.com/office/word/2012/wordml" xmlns:w16se="http://schemas.microsoft.com/office/word/2015/wordml/symex" mc:Ignorable="w14 w15 w16se">
   <w:docDefaults>
     <w:rPrDefault>
       <w:rPr>
@@ -1683,7 +1507,7 @@
       </w:pPr>
     </w:pPrDefault>
   </w:docDefaults>
-  <w:latentStyles w:defLockedState="0" w:defUIPriority="99" w:defSemiHidden="0" w:defUnhideWhenUsed="0" w:defQFormat="0" w:count="375">
+  <w:latentStyles w:defLockedState="0" w:defUIPriority="99" w:defSemiHidden="0" w:defUnhideWhenUsed="0" w:defQFormat="0" w:count="371">
     <w:lsdException w:name="Normal" w:uiPriority="0" w:qFormat="1"/>
     <w:lsdException w:name="heading 1" w:uiPriority="9" w:qFormat="1"/>
     <w:lsdException w:name="heading 2" w:semiHidden="1" w:uiPriority="9" w:unhideWhenUsed="1" w:qFormat="1"/>
@@ -2055,23 +1879,19 @@
     <w:lsdException w:name="List Table 5 Dark Accent 6" w:uiPriority="50"/>
     <w:lsdException w:name="List Table 6 Colorful Accent 6" w:uiPriority="51"/>
     <w:lsdException w:name="List Table 7 Colorful Accent 6" w:uiPriority="52"/>
-    <w:lsdException w:name="Mention" w:semiHidden="1" w:unhideWhenUsed="1"/>
-    <w:lsdException w:name="Smart Hyperlink" w:semiHidden="1" w:unhideWhenUsed="1"/>
-    <w:lsdException w:name="Hashtag" w:semiHidden="1" w:unhideWhenUsed="1"/>
-    <w:lsdException w:name="Unresolved Mention" w:semiHidden="1" w:unhideWhenUsed="1"/>
   </w:latentStyles>
   <w:style w:type="paragraph" w:default="1" w:styleId="Normal">
     <w:name w:val="Normal"/>
     <w:qFormat/>
     <w:rsid w:val="001B7119"/>
   </w:style>
-  <w:style w:type="character" w:default="1" w:styleId="Fuentedeprrafopredeter">
+  <w:style w:type="character" w:default="1" w:styleId="DefaultParagraphFont">
     <w:name w:val="Default Paragraph Font"/>
     <w:uiPriority w:val="1"/>
     <w:semiHidden/>
     <w:unhideWhenUsed/>
   </w:style>
-  <w:style w:type="table" w:default="1" w:styleId="Tablanormal">
+  <w:style w:type="table" w:default="1" w:styleId="TableNormal">
     <w:name w:val="Normal Table"/>
     <w:uiPriority w:val="99"/>
     <w:semiHidden/>
@@ -2086,13 +1906,13 @@
       </w:tblCellMar>
     </w:tblPr>
   </w:style>
-  <w:style w:type="numbering" w:default="1" w:styleId="Sinlista">
+  <w:style w:type="numbering" w:default="1" w:styleId="NoList">
     <w:name w:val="No List"/>
     <w:uiPriority w:val="99"/>
     <w:semiHidden/>
     <w:unhideWhenUsed/>
   </w:style>
-  <w:style w:type="paragraph" w:styleId="Prrafodelista">
+  <w:style w:type="paragraph" w:styleId="ListParagraph">
     <w:name w:val="List Paragraph"/>
     <w:basedOn w:val="Normal"/>
     <w:qFormat/>

</xml_diff>